<commit_message>
updated Readme with forum link
</commit_message>
<xml_diff>
--- a/Notes.docx
+++ b/Notes.docx
@@ -444,6 +444,966 @@
       <w:r>
         <w:rPr/>
         <w:t xml:space="preserve"> </w:t>
+      </w:r>
+      <w:r>
+        <w:rPr/>
+        <w:t>errors</w:t>
+      </w:r>
+    </w:p>
+    <w:p>
+      <w:pPr>
+        <w:pStyle w:val="Normal"/>
+        <w:numPr>
+          <w:ilvl w:val="1"/>
+          <w:numId w:val="1"/>
+        </w:numPr>
+        <w:rPr/>
+      </w:pPr>
+      <w:r>
+        <w:rPr/>
+        <w:t>Problem 1</w:t>
+      </w:r>
+    </w:p>
+    <w:p>
+      <w:pPr>
+        <w:pStyle w:val="Normal"/>
+        <w:numPr>
+          <w:ilvl w:val="2"/>
+          <w:numId w:val="1"/>
+        </w:numPr>
+        <w:rPr>
+          <w:rFonts w:ascii="Monaco" w:hAnsi="Monaco"/>
+          <w:color w:val="000000"/>
+          <w:sz w:val="22"/>
+        </w:rPr>
+      </w:pPr>
+      <w:r>
+        <w:rPr>
+          <w:rFonts w:ascii="Monaco" w:hAnsi="Monaco"/>
+          <w:color w:val="B2B2B2"/>
+          <w:sz w:val="22"/>
+        </w:rPr>
+        <w:t>gyp</w:t>
+      </w:r>
+      <w:r>
+        <w:rPr>
+          <w:rFonts w:ascii="Monaco" w:hAnsi="Monaco"/>
+          <w:color w:val="000000"/>
+          <w:sz w:val="22"/>
+        </w:rPr>
+        <w:t xml:space="preserve"> WARN </w:t>
+      </w:r>
+      <w:r>
+        <w:rPr>
+          <w:rFonts w:ascii="Monaco" w:hAnsi="Monaco"/>
+          <w:color w:val="C814C9"/>
+          <w:sz w:val="22"/>
+        </w:rPr>
+        <w:t>EACCES</w:t>
+      </w:r>
+      <w:r>
+        <w:rPr>
+          <w:rFonts w:ascii="Monaco" w:hAnsi="Monaco"/>
+          <w:color w:val="000000"/>
+          <w:sz w:val="22"/>
+        </w:rPr>
+        <w:t xml:space="preserve"> user "macowner" does not have permission to access the dev dir "/var/root/.node-gyp/0.10.29"</w:t>
+      </w:r>
+    </w:p>
+    <w:p>
+      <w:pPr>
+        <w:pStyle w:val="Normal"/>
+        <w:numPr>
+          <w:ilvl w:val="2"/>
+          <w:numId w:val="1"/>
+        </w:numPr>
+        <w:tabs>
+          <w:tab w:val="left" w:pos="560" w:leader="none"/>
+          <w:tab w:val="left" w:pos="1120" w:leader="none"/>
+          <w:tab w:val="left" w:pos="1680" w:leader="none"/>
+          <w:tab w:val="left" w:pos="2240" w:leader="none"/>
+          <w:tab w:val="left" w:pos="2800" w:leader="none"/>
+          <w:tab w:val="left" w:pos="3360" w:leader="none"/>
+          <w:tab w:val="left" w:pos="3920" w:leader="none"/>
+          <w:tab w:val="left" w:pos="4480" w:leader="none"/>
+          <w:tab w:val="left" w:pos="5040" w:leader="none"/>
+          <w:tab w:val="left" w:pos="5600" w:leader="none"/>
+          <w:tab w:val="left" w:pos="6160" w:leader="none"/>
+          <w:tab w:val="left" w:pos="6720" w:leader="none"/>
+        </w:tabs>
+        <w:rPr>
+          <w:rFonts w:ascii="Monaco" w:hAnsi="Monaco"/>
+          <w:color w:val="000000"/>
+          <w:sz w:val="22"/>
+        </w:rPr>
+      </w:pPr>
+      <w:r>
+        <w:rPr>
+          <w:rFonts w:ascii="Monaco" w:hAnsi="Monaco"/>
+          <w:color w:val="000000"/>
+          <w:sz w:val="22"/>
+        </w:rPr>
+        <w:t xml:space="preserve"> </w:t>
+      </w:r>
+      <w:r>
+        <w:rPr>
+          <w:rFonts w:ascii="Monaco" w:hAnsi="Monaco"/>
+          <w:color w:val="000000"/>
+          <w:sz w:val="22"/>
+        </w:rPr>
+        <w:t>attempting to reinstall using temporary dev dir "/Users/macowner/Dropbox/rails_projects/node_rails_fusion/node_modules/sleep/.node-gyp"</w:t>
+      </w:r>
+    </w:p>
+    <w:p>
+      <w:pPr>
+        <w:pStyle w:val="Normal"/>
+        <w:numPr>
+          <w:ilvl w:val="2"/>
+          <w:numId w:val="1"/>
+        </w:numPr>
+        <w:tabs>
+          <w:tab w:val="left" w:pos="560" w:leader="none"/>
+          <w:tab w:val="left" w:pos="1120" w:leader="none"/>
+          <w:tab w:val="left" w:pos="1680" w:leader="none"/>
+          <w:tab w:val="left" w:pos="2240" w:leader="none"/>
+          <w:tab w:val="left" w:pos="2800" w:leader="none"/>
+          <w:tab w:val="left" w:pos="3360" w:leader="none"/>
+          <w:tab w:val="left" w:pos="3920" w:leader="none"/>
+          <w:tab w:val="left" w:pos="4480" w:leader="none"/>
+          <w:tab w:val="left" w:pos="5040" w:leader="none"/>
+          <w:tab w:val="left" w:pos="5600" w:leader="none"/>
+          <w:tab w:val="left" w:pos="6160" w:leader="none"/>
+          <w:tab w:val="left" w:pos="6720" w:leader="none"/>
+        </w:tabs>
+        <w:rPr>
+          <w:rFonts w:ascii="Monaco" w:hAnsi="Monaco"/>
+          <w:color w:val="000000"/>
+          <w:sz w:val="22"/>
+        </w:rPr>
+      </w:pPr>
+      <w:r>
+        <w:rPr>
+          <w:rFonts w:ascii="Monaco" w:hAnsi="Monaco"/>
+          <w:color w:val="000000"/>
+          <w:sz w:val="22"/>
+        </w:rPr>
+        <w:t xml:space="preserve">  </w:t>
+      </w:r>
+      <w:r>
+        <w:rPr>
+          <w:rFonts w:ascii="Monaco" w:hAnsi="Monaco"/>
+          <w:color w:val="000000"/>
+          <w:sz w:val="22"/>
+        </w:rPr>
+        <w:t>CXX(target) Release/obj.target/node_sleep/sleep.o</w:t>
+      </w:r>
+    </w:p>
+    <w:p>
+      <w:pPr>
+        <w:pStyle w:val="Normal"/>
+        <w:numPr>
+          <w:ilvl w:val="2"/>
+          <w:numId w:val="1"/>
+        </w:numPr>
+        <w:tabs>
+          <w:tab w:val="left" w:pos="560" w:leader="none"/>
+          <w:tab w:val="left" w:pos="1120" w:leader="none"/>
+          <w:tab w:val="left" w:pos="1680" w:leader="none"/>
+          <w:tab w:val="left" w:pos="2240" w:leader="none"/>
+          <w:tab w:val="left" w:pos="2800" w:leader="none"/>
+          <w:tab w:val="left" w:pos="3360" w:leader="none"/>
+          <w:tab w:val="left" w:pos="3920" w:leader="none"/>
+          <w:tab w:val="left" w:pos="4480" w:leader="none"/>
+          <w:tab w:val="left" w:pos="5040" w:leader="none"/>
+          <w:tab w:val="left" w:pos="5600" w:leader="none"/>
+          <w:tab w:val="left" w:pos="6160" w:leader="none"/>
+          <w:tab w:val="left" w:pos="6720" w:leader="none"/>
+        </w:tabs>
+        <w:rPr>
+          <w:rFonts w:ascii="Monaco" w:hAnsi="Monaco"/>
+          <w:color w:val="000000"/>
+          <w:sz w:val="22"/>
+        </w:rPr>
+      </w:pPr>
+      <w:r>
+        <w:rPr>
+          <w:rFonts w:ascii="Monaco" w:hAnsi="Monaco"/>
+          <w:color w:val="000000"/>
+          <w:sz w:val="22"/>
+        </w:rPr>
+        <w:t xml:space="preserve">  </w:t>
+      </w:r>
+      <w:r>
+        <w:rPr>
+          <w:rFonts w:ascii="Monaco" w:hAnsi="Monaco"/>
+          <w:color w:val="000000"/>
+          <w:sz w:val="22"/>
+        </w:rPr>
+        <w:t>SOLINK_MODULE(target) Release/node_sleep.node</w:t>
+      </w:r>
+    </w:p>
+    <w:p>
+      <w:pPr>
+        <w:pStyle w:val="Normal"/>
+        <w:numPr>
+          <w:ilvl w:val="2"/>
+          <w:numId w:val="1"/>
+        </w:numPr>
+        <w:tabs>
+          <w:tab w:val="left" w:pos="560" w:leader="none"/>
+          <w:tab w:val="left" w:pos="1120" w:leader="none"/>
+          <w:tab w:val="left" w:pos="1680" w:leader="none"/>
+          <w:tab w:val="left" w:pos="2240" w:leader="none"/>
+          <w:tab w:val="left" w:pos="2800" w:leader="none"/>
+          <w:tab w:val="left" w:pos="3360" w:leader="none"/>
+          <w:tab w:val="left" w:pos="3920" w:leader="none"/>
+          <w:tab w:val="left" w:pos="4480" w:leader="none"/>
+          <w:tab w:val="left" w:pos="5040" w:leader="none"/>
+          <w:tab w:val="left" w:pos="5600" w:leader="none"/>
+          <w:tab w:val="left" w:pos="6160" w:leader="none"/>
+          <w:tab w:val="left" w:pos="6720" w:leader="none"/>
+        </w:tabs>
+        <w:rPr>
+          <w:rFonts w:ascii="Monaco" w:hAnsi="Monaco"/>
+          <w:color w:val="000000"/>
+          <w:sz w:val="22"/>
+        </w:rPr>
+      </w:pPr>
+      <w:r>
+        <w:rPr>
+          <w:rFonts w:ascii="Monaco" w:hAnsi="Monaco"/>
+          <w:color w:val="000000"/>
+          <w:sz w:val="22"/>
+        </w:rPr>
+        <w:t xml:space="preserve">  </w:t>
+      </w:r>
+      <w:r>
+        <w:rPr>
+          <w:rFonts w:ascii="Monaco" w:hAnsi="Monaco"/>
+          <w:color w:val="000000"/>
+          <w:sz w:val="22"/>
+        </w:rPr>
+        <w:t>SOLINK_MODULE(target) Release/node_sleep.node: Finished</w:t>
+      </w:r>
+    </w:p>
+    <w:p>
+      <w:pPr>
+        <w:pStyle w:val="Normal"/>
+        <w:numPr>
+          <w:ilvl w:val="2"/>
+          <w:numId w:val="1"/>
+        </w:numPr>
+        <w:tabs>
+          <w:tab w:val="left" w:pos="560" w:leader="none"/>
+          <w:tab w:val="left" w:pos="1120" w:leader="none"/>
+          <w:tab w:val="left" w:pos="1680" w:leader="none"/>
+          <w:tab w:val="left" w:pos="2240" w:leader="none"/>
+          <w:tab w:val="left" w:pos="2800" w:leader="none"/>
+          <w:tab w:val="left" w:pos="3360" w:leader="none"/>
+          <w:tab w:val="left" w:pos="3920" w:leader="none"/>
+          <w:tab w:val="left" w:pos="4480" w:leader="none"/>
+          <w:tab w:val="left" w:pos="5040" w:leader="none"/>
+          <w:tab w:val="left" w:pos="5600" w:leader="none"/>
+          <w:tab w:val="left" w:pos="6160" w:leader="none"/>
+          <w:tab w:val="left" w:pos="6720" w:leader="none"/>
+        </w:tabs>
+        <w:rPr>
+          <w:rFonts w:ascii="Monaco" w:hAnsi="Monaco"/>
+          <w:color w:val="000000"/>
+          <w:sz w:val="22"/>
+        </w:rPr>
+      </w:pPr>
+      <w:r>
+        <w:rPr>
+          <w:rFonts w:ascii="Monaco" w:hAnsi="Monaco"/>
+          <w:color w:val="000000"/>
+          <w:sz w:val="22"/>
+        </w:rPr>
+        <w:t>[sleep]: Created: Build/Release</w:t>
+      </w:r>
+    </w:p>
+    <w:p>
+      <w:pPr>
+        <w:pStyle w:val="Normal"/>
+        <w:numPr>
+          <w:ilvl w:val="2"/>
+          <w:numId w:val="1"/>
+        </w:numPr>
+        <w:tabs>
+          <w:tab w:val="left" w:pos="560" w:leader="none"/>
+          <w:tab w:val="left" w:pos="1120" w:leader="none"/>
+          <w:tab w:val="left" w:pos="1680" w:leader="none"/>
+          <w:tab w:val="left" w:pos="2240" w:leader="none"/>
+          <w:tab w:val="left" w:pos="2800" w:leader="none"/>
+          <w:tab w:val="left" w:pos="3360" w:leader="none"/>
+          <w:tab w:val="left" w:pos="3920" w:leader="none"/>
+          <w:tab w:val="left" w:pos="4480" w:leader="none"/>
+          <w:tab w:val="left" w:pos="5040" w:leader="none"/>
+          <w:tab w:val="left" w:pos="5600" w:leader="none"/>
+          <w:tab w:val="left" w:pos="6160" w:leader="none"/>
+          <w:tab w:val="left" w:pos="6720" w:leader="none"/>
+        </w:tabs>
+        <w:rPr>
+          <w:rFonts w:ascii="Monaco" w:hAnsi="Monaco"/>
+          <w:color w:val="000000"/>
+          <w:sz w:val="22"/>
+        </w:rPr>
+      </w:pPr>
+      <w:r>
+        <w:rPr>
+          <w:rFonts w:ascii="Monaco" w:hAnsi="Monaco"/>
+          <w:color w:val="000000"/>
+          <w:sz w:val="22"/>
+        </w:rPr>
+        <w:t>[sleep]: Installed in Build/Release/node_sleep.node</w:t>
+      </w:r>
+    </w:p>
+    <w:p>
+      <w:pPr>
+        <w:pStyle w:val="Normal"/>
+        <w:numPr>
+          <w:ilvl w:val="2"/>
+          <w:numId w:val="1"/>
+        </w:numPr>
+        <w:tabs>
+          <w:tab w:val="left" w:pos="560" w:leader="none"/>
+          <w:tab w:val="left" w:pos="1120" w:leader="none"/>
+          <w:tab w:val="left" w:pos="1680" w:leader="none"/>
+          <w:tab w:val="left" w:pos="2240" w:leader="none"/>
+          <w:tab w:val="left" w:pos="2800" w:leader="none"/>
+          <w:tab w:val="left" w:pos="3360" w:leader="none"/>
+          <w:tab w:val="left" w:pos="3920" w:leader="none"/>
+          <w:tab w:val="left" w:pos="4480" w:leader="none"/>
+          <w:tab w:val="left" w:pos="5040" w:leader="none"/>
+          <w:tab w:val="left" w:pos="5600" w:leader="none"/>
+          <w:tab w:val="left" w:pos="6160" w:leader="none"/>
+          <w:tab w:val="left" w:pos="6720" w:leader="none"/>
+        </w:tabs>
+        <w:rPr>
+          <w:rFonts w:ascii="Monaco" w:hAnsi="Monaco"/>
+          <w:color w:val="000000"/>
+          <w:sz w:val="22"/>
+        </w:rPr>
+      </w:pPr>
+      <w:r>
+        <w:rPr>
+          <w:rFonts w:ascii="Monaco" w:hAnsi="Monaco"/>
+          <w:color w:val="B2B2B2"/>
+          <w:sz w:val="22"/>
+        </w:rPr>
+        <w:t>npm</w:t>
+      </w:r>
+      <w:r>
+        <w:rPr>
+          <w:rFonts w:ascii="Monaco" w:hAnsi="Monaco"/>
+          <w:color w:val="000000"/>
+          <w:sz w:val="22"/>
+        </w:rPr>
+        <w:t xml:space="preserve"> </w:t>
+      </w:r>
+      <w:r>
+        <w:rPr>
+          <w:rFonts w:ascii="Monaco" w:hAnsi="Monaco"/>
+          <w:color w:val="850002"/>
+          <w:sz w:val="22"/>
+        </w:rPr>
+        <w:t>ERR!</w:t>
+      </w:r>
+      <w:r>
+        <w:rPr>
+          <w:rFonts w:ascii="Monaco" w:hAnsi="Monaco"/>
+          <w:color w:val="000000"/>
+          <w:sz w:val="22"/>
+        </w:rPr>
+        <w:t xml:space="preserve"> </w:t>
+      </w:r>
+      <w:r>
+        <w:rPr>
+          <w:rFonts w:ascii="Monaco" w:hAnsi="Monaco"/>
+          <w:color w:val="C814C9"/>
+          <w:sz w:val="22"/>
+        </w:rPr>
+        <w:t>fetch failed</w:t>
+      </w:r>
+      <w:r>
+        <w:rPr>
+          <w:rFonts w:ascii="Monaco" w:hAnsi="Monaco"/>
+          <w:color w:val="000000"/>
+          <w:sz w:val="22"/>
+        </w:rPr>
+        <w:t xml:space="preserve"> https://registry.npmjs.org/minimist/-/minimist-0.0.8.tgz</w:t>
+      </w:r>
+    </w:p>
+    <w:p>
+      <w:pPr>
+        <w:pStyle w:val="Normal"/>
+        <w:numPr>
+          <w:ilvl w:val="2"/>
+          <w:numId w:val="1"/>
+        </w:numPr>
+        <w:tabs>
+          <w:tab w:val="left" w:pos="560" w:leader="none"/>
+          <w:tab w:val="left" w:pos="1120" w:leader="none"/>
+          <w:tab w:val="left" w:pos="1680" w:leader="none"/>
+          <w:tab w:val="left" w:pos="2240" w:leader="none"/>
+          <w:tab w:val="left" w:pos="2800" w:leader="none"/>
+          <w:tab w:val="left" w:pos="3360" w:leader="none"/>
+          <w:tab w:val="left" w:pos="3920" w:leader="none"/>
+          <w:tab w:val="left" w:pos="4480" w:leader="none"/>
+          <w:tab w:val="left" w:pos="5040" w:leader="none"/>
+          <w:tab w:val="left" w:pos="5600" w:leader="none"/>
+          <w:tab w:val="left" w:pos="6160" w:leader="none"/>
+          <w:tab w:val="left" w:pos="6720" w:leader="none"/>
+        </w:tabs>
+        <w:rPr>
+          <w:rFonts w:ascii="Monaco" w:hAnsi="Monaco"/>
+          <w:color w:val="000000"/>
+          <w:sz w:val="22"/>
+        </w:rPr>
+      </w:pPr>
+      <w:r>
+        <w:rPr>
+          <w:rFonts w:ascii="Monaco" w:hAnsi="Monaco"/>
+          <w:color w:val="B2B2B2"/>
+          <w:sz w:val="22"/>
+        </w:rPr>
+        <w:t>npm</w:t>
+      </w:r>
+      <w:r>
+        <w:rPr>
+          <w:rFonts w:ascii="Monaco" w:hAnsi="Monaco"/>
+          <w:color w:val="000000"/>
+          <w:sz w:val="22"/>
+        </w:rPr>
+        <w:t xml:space="preserve"> </w:t>
+      </w:r>
+      <w:r>
+        <w:rPr>
+          <w:rFonts w:ascii="Monaco" w:hAnsi="Monaco"/>
+          <w:color w:val="850002"/>
+          <w:sz w:val="22"/>
+        </w:rPr>
+        <w:t>ERR!</w:t>
+      </w:r>
+      <w:r>
+        <w:rPr>
+          <w:rFonts w:ascii="Monaco" w:hAnsi="Monaco"/>
+          <w:color w:val="000000"/>
+          <w:sz w:val="22"/>
+        </w:rPr>
+        <w:t xml:space="preserve"> </w:t>
+      </w:r>
+      <w:r>
+        <w:rPr>
+          <w:rFonts w:ascii="Monaco" w:hAnsi="Monaco"/>
+          <w:color w:val="C814C9"/>
+          <w:sz w:val="22"/>
+        </w:rPr>
+        <w:t>fetch failed</w:t>
+      </w:r>
+      <w:r>
+        <w:rPr>
+          <w:rFonts w:ascii="Monaco" w:hAnsi="Monaco"/>
+          <w:color w:val="000000"/>
+          <w:sz w:val="22"/>
+        </w:rPr>
+        <w:t xml:space="preserve"> https://registry.npmjs.org/graceful-fs/-/graceful-fs-3.0.4.tgz</w:t>
+      </w:r>
+    </w:p>
+    <w:p>
+      <w:pPr>
+        <w:pStyle w:val="Normal"/>
+        <w:numPr>
+          <w:ilvl w:val="2"/>
+          <w:numId w:val="1"/>
+        </w:numPr>
+        <w:tabs>
+          <w:tab w:val="left" w:pos="560" w:leader="none"/>
+          <w:tab w:val="left" w:pos="1120" w:leader="none"/>
+          <w:tab w:val="left" w:pos="1680" w:leader="none"/>
+          <w:tab w:val="left" w:pos="2240" w:leader="none"/>
+          <w:tab w:val="left" w:pos="2800" w:leader="none"/>
+          <w:tab w:val="left" w:pos="3360" w:leader="none"/>
+          <w:tab w:val="left" w:pos="3920" w:leader="none"/>
+          <w:tab w:val="left" w:pos="4480" w:leader="none"/>
+          <w:tab w:val="left" w:pos="5040" w:leader="none"/>
+          <w:tab w:val="left" w:pos="5600" w:leader="none"/>
+          <w:tab w:val="left" w:pos="6160" w:leader="none"/>
+          <w:tab w:val="left" w:pos="6720" w:leader="none"/>
+        </w:tabs>
+        <w:rPr>
+          <w:rFonts w:ascii="Monaco" w:hAnsi="Monaco"/>
+          <w:color w:val="000000"/>
+          <w:sz w:val="22"/>
+        </w:rPr>
+      </w:pPr>
+      <w:r>
+        <w:rPr>
+          <w:rFonts w:ascii="Monaco" w:hAnsi="Monaco"/>
+          <w:color w:val="B2B2B2"/>
+          <w:sz w:val="22"/>
+        </w:rPr>
+        <w:t>npm</w:t>
+      </w:r>
+      <w:r>
+        <w:rPr>
+          <w:rFonts w:ascii="Monaco" w:hAnsi="Monaco"/>
+          <w:color w:val="000000"/>
+          <w:sz w:val="22"/>
+        </w:rPr>
+        <w:t xml:space="preserve"> </w:t>
+      </w:r>
+      <w:r>
+        <w:rPr>
+          <w:rFonts w:ascii="Monaco" w:hAnsi="Monaco"/>
+          <w:color w:val="850002"/>
+          <w:sz w:val="22"/>
+        </w:rPr>
+        <w:t>ERR!</w:t>
+      </w:r>
+      <w:r>
+        <w:rPr>
+          <w:rFonts w:ascii="Monaco" w:hAnsi="Monaco"/>
+          <w:color w:val="000000"/>
+          <w:sz w:val="22"/>
+        </w:rPr>
+        <w:t xml:space="preserve"> </w:t>
+      </w:r>
+      <w:r>
+        <w:rPr>
+          <w:rFonts w:ascii="Monaco" w:hAnsi="Monaco"/>
+          <w:color w:val="C814C9"/>
+          <w:sz w:val="22"/>
+        </w:rPr>
+        <w:t>fetch failed</w:t>
+      </w:r>
+      <w:r>
+        <w:rPr>
+          <w:rFonts w:ascii="Monaco" w:hAnsi="Monaco"/>
+          <w:color w:val="000000"/>
+          <w:sz w:val="22"/>
+        </w:rPr>
+        <w:t xml:space="preserve"> https://registry.npmjs.org/xtend/-/xtend-2.1.2.tgz</w:t>
+      </w:r>
+    </w:p>
+    <w:p>
+      <w:pPr>
+        <w:pStyle w:val="Normal"/>
+        <w:numPr>
+          <w:ilvl w:val="2"/>
+          <w:numId w:val="1"/>
+        </w:numPr>
+        <w:tabs>
+          <w:tab w:val="left" w:pos="560" w:leader="none"/>
+          <w:tab w:val="left" w:pos="1120" w:leader="none"/>
+          <w:tab w:val="left" w:pos="1680" w:leader="none"/>
+          <w:tab w:val="left" w:pos="2240" w:leader="none"/>
+          <w:tab w:val="left" w:pos="2800" w:leader="none"/>
+          <w:tab w:val="left" w:pos="3360" w:leader="none"/>
+          <w:tab w:val="left" w:pos="3920" w:leader="none"/>
+          <w:tab w:val="left" w:pos="4480" w:leader="none"/>
+          <w:tab w:val="left" w:pos="5040" w:leader="none"/>
+          <w:tab w:val="left" w:pos="5600" w:leader="none"/>
+          <w:tab w:val="left" w:pos="6160" w:leader="none"/>
+          <w:tab w:val="left" w:pos="6720" w:leader="none"/>
+        </w:tabs>
+        <w:rPr>
+          <w:rFonts w:ascii="Monaco" w:hAnsi="Monaco"/>
+          <w:color w:val="000000"/>
+          <w:sz w:val="22"/>
+        </w:rPr>
+      </w:pPr>
+      <w:r>
+        <w:rPr>
+          <w:rFonts w:ascii="Monaco" w:hAnsi="Monaco"/>
+          <w:color w:val="000000"/>
+          <w:sz w:val="22"/>
+        </w:rPr>
+        <w:t xml:space="preserve"> </w:t>
+      </w:r>
+    </w:p>
+    <w:p>
+      <w:pPr>
+        <w:pStyle w:val="Normal"/>
+        <w:numPr>
+          <w:ilvl w:val="2"/>
+          <w:numId w:val="1"/>
+        </w:numPr>
+        <w:tabs>
+          <w:tab w:val="left" w:pos="560" w:leader="none"/>
+          <w:tab w:val="left" w:pos="1120" w:leader="none"/>
+          <w:tab w:val="left" w:pos="1680" w:leader="none"/>
+          <w:tab w:val="left" w:pos="2240" w:leader="none"/>
+          <w:tab w:val="left" w:pos="2800" w:leader="none"/>
+          <w:tab w:val="left" w:pos="3360" w:leader="none"/>
+          <w:tab w:val="left" w:pos="3920" w:leader="none"/>
+          <w:tab w:val="left" w:pos="4480" w:leader="none"/>
+          <w:tab w:val="left" w:pos="5040" w:leader="none"/>
+          <w:tab w:val="left" w:pos="5600" w:leader="none"/>
+          <w:tab w:val="left" w:pos="6160" w:leader="none"/>
+          <w:tab w:val="left" w:pos="6720" w:leader="none"/>
+        </w:tabs>
+        <w:rPr>
+          <w:rFonts w:ascii="Monaco" w:hAnsi="Monaco"/>
+          <w:color w:val="000000"/>
+          <w:sz w:val="22"/>
+        </w:rPr>
+      </w:pPr>
+      <w:r>
+        <w:rPr>
+          <w:rFonts w:ascii="Monaco" w:hAnsi="Monaco"/>
+          <w:color w:val="000000"/>
+          <w:sz w:val="22"/>
+        </w:rPr>
+        <w:t>&gt; ws@0.4.32 install /Users/macowner/Dropbox/rails_projects/node_rails_fusion/node_modules/webpack-dev-server/node_modules/socket.io/node_modules/socket.io-client/node_modules/ws</w:t>
+      </w:r>
+    </w:p>
+    <w:p>
+      <w:pPr>
+        <w:pStyle w:val="Normal"/>
+        <w:numPr>
+          <w:ilvl w:val="2"/>
+          <w:numId w:val="1"/>
+        </w:numPr>
+        <w:tabs>
+          <w:tab w:val="left" w:pos="560" w:leader="none"/>
+          <w:tab w:val="left" w:pos="1120" w:leader="none"/>
+          <w:tab w:val="left" w:pos="1680" w:leader="none"/>
+          <w:tab w:val="left" w:pos="2240" w:leader="none"/>
+          <w:tab w:val="left" w:pos="2800" w:leader="none"/>
+          <w:tab w:val="left" w:pos="3360" w:leader="none"/>
+          <w:tab w:val="left" w:pos="3920" w:leader="none"/>
+          <w:tab w:val="left" w:pos="4480" w:leader="none"/>
+          <w:tab w:val="left" w:pos="5040" w:leader="none"/>
+          <w:tab w:val="left" w:pos="5600" w:leader="none"/>
+          <w:tab w:val="left" w:pos="6160" w:leader="none"/>
+          <w:tab w:val="left" w:pos="6720" w:leader="none"/>
+        </w:tabs>
+        <w:rPr>
+          <w:rFonts w:ascii="Monaco" w:hAnsi="Monaco"/>
+          <w:color w:val="000000"/>
+          <w:sz w:val="22"/>
+        </w:rPr>
+      </w:pPr>
+      <w:r>
+        <w:rPr>
+          <w:rFonts w:ascii="Monaco" w:hAnsi="Monaco"/>
+          <w:color w:val="000000"/>
+          <w:sz w:val="22"/>
+        </w:rPr>
+        <w:t>&gt; (node-gyp rebuild 2&gt; builderror.log) || (exit 0)</w:t>
+      </w:r>
+    </w:p>
+    <w:p>
+      <w:pPr>
+        <w:pStyle w:val="Normal"/>
+        <w:numPr>
+          <w:ilvl w:val="2"/>
+          <w:numId w:val="1"/>
+        </w:numPr>
+        <w:tabs>
+          <w:tab w:val="left" w:pos="560" w:leader="none"/>
+          <w:tab w:val="left" w:pos="1120" w:leader="none"/>
+          <w:tab w:val="left" w:pos="1680" w:leader="none"/>
+          <w:tab w:val="left" w:pos="2240" w:leader="none"/>
+          <w:tab w:val="left" w:pos="2800" w:leader="none"/>
+          <w:tab w:val="left" w:pos="3360" w:leader="none"/>
+          <w:tab w:val="left" w:pos="3920" w:leader="none"/>
+          <w:tab w:val="left" w:pos="4480" w:leader="none"/>
+          <w:tab w:val="left" w:pos="5040" w:leader="none"/>
+          <w:tab w:val="left" w:pos="5600" w:leader="none"/>
+          <w:tab w:val="left" w:pos="6160" w:leader="none"/>
+          <w:tab w:val="left" w:pos="6720" w:leader="none"/>
+        </w:tabs>
+        <w:rPr>
+          <w:rFonts w:ascii="Monaco" w:hAnsi="Monaco"/>
+          <w:color w:val="000000"/>
+          <w:sz w:val="22"/>
+        </w:rPr>
+      </w:pPr>
+      <w:r>
+        <w:rPr>
+          <w:rFonts w:ascii="Monaco" w:hAnsi="Monaco"/>
+          <w:color w:val="000000"/>
+          <w:sz w:val="22"/>
+        </w:rPr>
+      </w:r>
+    </w:p>
+    <w:p>
+      <w:pPr>
+        <w:pStyle w:val="Normal"/>
+        <w:numPr>
+          <w:ilvl w:val="2"/>
+          <w:numId w:val="1"/>
+        </w:numPr>
+        <w:tabs>
+          <w:tab w:val="left" w:pos="560" w:leader="none"/>
+          <w:tab w:val="left" w:pos="1120" w:leader="none"/>
+          <w:tab w:val="left" w:pos="1680" w:leader="none"/>
+          <w:tab w:val="left" w:pos="2240" w:leader="none"/>
+          <w:tab w:val="left" w:pos="2800" w:leader="none"/>
+          <w:tab w:val="left" w:pos="3360" w:leader="none"/>
+          <w:tab w:val="left" w:pos="3920" w:leader="none"/>
+          <w:tab w:val="left" w:pos="4480" w:leader="none"/>
+          <w:tab w:val="left" w:pos="5040" w:leader="none"/>
+          <w:tab w:val="left" w:pos="5600" w:leader="none"/>
+          <w:tab w:val="left" w:pos="6160" w:leader="none"/>
+          <w:tab w:val="left" w:pos="6720" w:leader="none"/>
+        </w:tabs>
+        <w:rPr>
+          <w:rFonts w:ascii="Monaco" w:hAnsi="Monaco"/>
+          <w:color w:val="000000"/>
+          <w:sz w:val="22"/>
+        </w:rPr>
+      </w:pPr>
+      <w:r>
+        <w:rPr>
+          <w:rFonts w:ascii="Monaco" w:hAnsi="Monaco"/>
+          <w:color w:val="000000"/>
+          <w:sz w:val="22"/>
+        </w:rPr>
+        <w:t xml:space="preserve">  </w:t>
+      </w:r>
+      <w:r>
+        <w:rPr>
+          <w:rFonts w:ascii="Monaco" w:hAnsi="Monaco"/>
+          <w:color w:val="000000"/>
+          <w:sz w:val="22"/>
+        </w:rPr>
+        <w:t>CXX(target) Release/obj.target/bufferutil/src/bufferutil.o</w:t>
+      </w:r>
+    </w:p>
+    <w:p>
+      <w:pPr>
+        <w:pStyle w:val="Normal"/>
+        <w:numPr>
+          <w:ilvl w:val="2"/>
+          <w:numId w:val="1"/>
+        </w:numPr>
+        <w:tabs>
+          <w:tab w:val="left" w:pos="560" w:leader="none"/>
+          <w:tab w:val="left" w:pos="1120" w:leader="none"/>
+          <w:tab w:val="left" w:pos="1680" w:leader="none"/>
+          <w:tab w:val="left" w:pos="2240" w:leader="none"/>
+          <w:tab w:val="left" w:pos="2800" w:leader="none"/>
+          <w:tab w:val="left" w:pos="3360" w:leader="none"/>
+          <w:tab w:val="left" w:pos="3920" w:leader="none"/>
+          <w:tab w:val="left" w:pos="4480" w:leader="none"/>
+          <w:tab w:val="left" w:pos="5040" w:leader="none"/>
+          <w:tab w:val="left" w:pos="5600" w:leader="none"/>
+          <w:tab w:val="left" w:pos="6160" w:leader="none"/>
+          <w:tab w:val="left" w:pos="6720" w:leader="none"/>
+        </w:tabs>
+        <w:rPr>
+          <w:rFonts w:ascii="Monaco" w:hAnsi="Monaco"/>
+          <w:color w:val="000000"/>
+          <w:sz w:val="22"/>
+        </w:rPr>
+      </w:pPr>
+      <w:r>
+        <w:rPr>
+          <w:rFonts w:ascii="Monaco" w:hAnsi="Monaco"/>
+          <w:color w:val="000000"/>
+          <w:sz w:val="22"/>
+        </w:rPr>
+        <w:t xml:space="preserve">  </w:t>
+      </w:r>
+      <w:r>
+        <w:rPr>
+          <w:rFonts w:ascii="Monaco" w:hAnsi="Monaco"/>
+          <w:color w:val="000000"/>
+          <w:sz w:val="22"/>
+        </w:rPr>
+        <w:t>SOLINK_MODULE(target) Release/bufferutil.node</w:t>
+      </w:r>
+    </w:p>
+    <w:p>
+      <w:pPr>
+        <w:pStyle w:val="Normal"/>
+        <w:numPr>
+          <w:ilvl w:val="2"/>
+          <w:numId w:val="1"/>
+        </w:numPr>
+        <w:tabs>
+          <w:tab w:val="left" w:pos="560" w:leader="none"/>
+          <w:tab w:val="left" w:pos="1120" w:leader="none"/>
+          <w:tab w:val="left" w:pos="1680" w:leader="none"/>
+          <w:tab w:val="left" w:pos="2240" w:leader="none"/>
+          <w:tab w:val="left" w:pos="2800" w:leader="none"/>
+          <w:tab w:val="left" w:pos="3360" w:leader="none"/>
+          <w:tab w:val="left" w:pos="3920" w:leader="none"/>
+          <w:tab w:val="left" w:pos="4480" w:leader="none"/>
+          <w:tab w:val="left" w:pos="5040" w:leader="none"/>
+          <w:tab w:val="left" w:pos="5600" w:leader="none"/>
+          <w:tab w:val="left" w:pos="6160" w:leader="none"/>
+          <w:tab w:val="left" w:pos="6720" w:leader="none"/>
+        </w:tabs>
+        <w:rPr>
+          <w:rFonts w:ascii="Monaco" w:hAnsi="Monaco"/>
+          <w:color w:val="000000"/>
+          <w:sz w:val="22"/>
+        </w:rPr>
+      </w:pPr>
+      <w:r>
+        <w:rPr>
+          <w:rFonts w:ascii="Monaco" w:hAnsi="Monaco"/>
+          <w:color w:val="000000"/>
+          <w:sz w:val="22"/>
+        </w:rPr>
+        <w:t xml:space="preserve">  </w:t>
+      </w:r>
+      <w:r>
+        <w:rPr>
+          <w:rFonts w:ascii="Monaco" w:hAnsi="Monaco"/>
+          <w:color w:val="000000"/>
+          <w:sz w:val="22"/>
+        </w:rPr>
+        <w:t>SOLINK_MODULE(target) Release/bufferutil.node: Finished</w:t>
+      </w:r>
+    </w:p>
+    <w:p>
+      <w:pPr>
+        <w:pStyle w:val="Normal"/>
+        <w:numPr>
+          <w:ilvl w:val="2"/>
+          <w:numId w:val="1"/>
+        </w:numPr>
+        <w:tabs>
+          <w:tab w:val="left" w:pos="560" w:leader="none"/>
+          <w:tab w:val="left" w:pos="1120" w:leader="none"/>
+          <w:tab w:val="left" w:pos="1680" w:leader="none"/>
+          <w:tab w:val="left" w:pos="2240" w:leader="none"/>
+          <w:tab w:val="left" w:pos="2800" w:leader="none"/>
+          <w:tab w:val="left" w:pos="3360" w:leader="none"/>
+          <w:tab w:val="left" w:pos="3920" w:leader="none"/>
+          <w:tab w:val="left" w:pos="4480" w:leader="none"/>
+          <w:tab w:val="left" w:pos="5040" w:leader="none"/>
+          <w:tab w:val="left" w:pos="5600" w:leader="none"/>
+          <w:tab w:val="left" w:pos="6160" w:leader="none"/>
+          <w:tab w:val="left" w:pos="6720" w:leader="none"/>
+        </w:tabs>
+        <w:rPr>
+          <w:rFonts w:ascii="Monaco" w:hAnsi="Monaco"/>
+          <w:color w:val="000000"/>
+          <w:sz w:val="22"/>
+        </w:rPr>
+      </w:pPr>
+      <w:r>
+        <w:rPr>
+          <w:rFonts w:ascii="Monaco" w:hAnsi="Monaco"/>
+          <w:color w:val="000000"/>
+          <w:sz w:val="22"/>
+        </w:rPr>
+        <w:t xml:space="preserve">  </w:t>
+      </w:r>
+      <w:r>
+        <w:rPr>
+          <w:rFonts w:ascii="Monaco" w:hAnsi="Monaco"/>
+          <w:color w:val="000000"/>
+          <w:sz w:val="22"/>
+        </w:rPr>
+        <w:t>CXX(target) Release/obj.target/validation/src/validation.o</w:t>
+      </w:r>
+    </w:p>
+    <w:p>
+      <w:pPr>
+        <w:pStyle w:val="Normal"/>
+        <w:numPr>
+          <w:ilvl w:val="2"/>
+          <w:numId w:val="1"/>
+        </w:numPr>
+        <w:tabs>
+          <w:tab w:val="left" w:pos="560" w:leader="none"/>
+          <w:tab w:val="left" w:pos="1120" w:leader="none"/>
+          <w:tab w:val="left" w:pos="1680" w:leader="none"/>
+          <w:tab w:val="left" w:pos="2240" w:leader="none"/>
+          <w:tab w:val="left" w:pos="2800" w:leader="none"/>
+          <w:tab w:val="left" w:pos="3360" w:leader="none"/>
+          <w:tab w:val="left" w:pos="3920" w:leader="none"/>
+          <w:tab w:val="left" w:pos="4480" w:leader="none"/>
+          <w:tab w:val="left" w:pos="5040" w:leader="none"/>
+          <w:tab w:val="left" w:pos="5600" w:leader="none"/>
+          <w:tab w:val="left" w:pos="6160" w:leader="none"/>
+          <w:tab w:val="left" w:pos="6720" w:leader="none"/>
+        </w:tabs>
+        <w:rPr>
+          <w:rFonts w:ascii="Monaco" w:hAnsi="Monaco"/>
+          <w:color w:val="000000"/>
+          <w:sz w:val="22"/>
+        </w:rPr>
+      </w:pPr>
+      <w:r>
+        <w:rPr>
+          <w:rFonts w:ascii="Monaco" w:hAnsi="Monaco"/>
+          <w:color w:val="000000"/>
+          <w:sz w:val="22"/>
+        </w:rPr>
+        <w:t xml:space="preserve">  </w:t>
+      </w:r>
+      <w:r>
+        <w:rPr>
+          <w:rFonts w:ascii="Monaco" w:hAnsi="Monaco"/>
+          <w:color w:val="000000"/>
+          <w:sz w:val="22"/>
+        </w:rPr>
+        <w:t>SOLINK_MODULE(target) Release/validation.node</w:t>
+      </w:r>
+    </w:p>
+    <w:p>
+      <w:pPr>
+        <w:pStyle w:val="Normal"/>
+        <w:numPr>
+          <w:ilvl w:val="2"/>
+          <w:numId w:val="1"/>
+        </w:numPr>
+        <w:tabs>
+          <w:tab w:val="left" w:pos="560" w:leader="none"/>
+          <w:tab w:val="left" w:pos="1120" w:leader="none"/>
+          <w:tab w:val="left" w:pos="1680" w:leader="none"/>
+          <w:tab w:val="left" w:pos="2240" w:leader="none"/>
+          <w:tab w:val="left" w:pos="2800" w:leader="none"/>
+          <w:tab w:val="left" w:pos="3360" w:leader="none"/>
+          <w:tab w:val="left" w:pos="3920" w:leader="none"/>
+          <w:tab w:val="left" w:pos="4480" w:leader="none"/>
+          <w:tab w:val="left" w:pos="5040" w:leader="none"/>
+          <w:tab w:val="left" w:pos="5600" w:leader="none"/>
+          <w:tab w:val="left" w:pos="6160" w:leader="none"/>
+          <w:tab w:val="left" w:pos="6720" w:leader="none"/>
+        </w:tabs>
+        <w:rPr>
+          <w:rFonts w:ascii="Monaco" w:hAnsi="Monaco"/>
+          <w:color w:val="000000"/>
+          <w:sz w:val="22"/>
+        </w:rPr>
+      </w:pPr>
+      <w:r>
+        <w:rPr>
+          <w:rFonts w:ascii="Monaco" w:hAnsi="Monaco"/>
+          <w:color w:val="000000"/>
+          <w:sz w:val="22"/>
+        </w:rPr>
+        <w:t xml:space="preserve">  </w:t>
+      </w:r>
+      <w:r>
+        <w:rPr>
+          <w:rFonts w:ascii="Monaco" w:hAnsi="Monaco"/>
+          <w:color w:val="000000"/>
+          <w:sz w:val="22"/>
+        </w:rPr>
+        <w:t>SOLINK_MODULE(target) Release/validation.node: Finished</w:t>
+      </w:r>
+    </w:p>
+    <w:p>
+      <w:pPr>
+        <w:pStyle w:val="Normal"/>
+        <w:numPr>
+          <w:ilvl w:val="1"/>
+          <w:numId w:val="1"/>
+        </w:numPr>
+        <w:rPr/>
+      </w:pPr>
+      <w:r>
+        <w:rPr/>
       </w:r>
     </w:p>
     <w:sectPr>
@@ -783,6 +1743,18 @@
       <w:rFonts w:cs="OpenSymbol"/>
     </w:rPr>
   </w:style>
+  <w:style w:type="character" w:styleId="ListLabel3">
+    <w:name w:val="ListLabel 3"/>
+    <w:rPr>
+      <w:rFonts w:cs="Symbol"/>
+    </w:rPr>
+  </w:style>
+  <w:style w:type="character" w:styleId="ListLabel4">
+    <w:name w:val="ListLabel 4"/>
+    <w:rPr>
+      <w:rFonts w:cs="OpenSymbol"/>
+    </w:rPr>
+  </w:style>
   <w:style w:type="paragraph" w:styleId="Heading">
     <w:name w:val="Heading"/>
     <w:basedOn w:val="Normal"/>

</xml_diff>

<commit_message>
got correct versions of body-parser, react, and express installed
</commit_message>
<xml_diff>
--- a/Notes.docx
+++ b/Notes.docx
@@ -1400,10 +1400,33 @@
           <w:ilvl w:val="1"/>
           <w:numId w:val="1"/>
         </w:numPr>
-        <w:rPr/>
-      </w:pPr>
-      <w:r>
-        <w:rPr/>
+        <w:rPr>
+          <w:rFonts w:ascii="Consolas;Liberation Mono;Menlo;Courier;monospace" w:hAnsi="Consolas;Liberation Mono;Menlo;Courier;monospace"/>
+          <w:b w:val="false"/>
+          <w:i w:val="false"/>
+          <w:caps w:val="false"/>
+          <w:smallCaps w:val="false"/>
+          <w:color w:val="333333"/>
+          <w:spacing w:val="0"/>
+          <w:sz w:val="15"/>
+        </w:rPr>
+      </w:pPr>
+      <w:r>
+        <w:rPr/>
+        <w:t xml:space="preserve">Fixed with: </w:t>
+      </w:r>
+      <w:r>
+        <w:rPr>
+          <w:rFonts w:ascii="Consolas;Liberation Mono;Menlo;Courier;monospace" w:hAnsi="Consolas;Liberation Mono;Menlo;Courier;monospace"/>
+          <w:b w:val="false"/>
+          <w:i w:val="false"/>
+          <w:caps w:val="false"/>
+          <w:smallCaps w:val="false"/>
+          <w:color w:val="333333"/>
+          <w:spacing w:val="0"/>
+          <w:sz w:val="15"/>
+        </w:rPr>
+        <w:t>sudo npm install --unsafe-perm --verbose -g sails</w:t>
       </w:r>
     </w:p>
     <w:sectPr>
@@ -1755,6 +1778,18 @@
       <w:rFonts w:cs="OpenSymbol"/>
     </w:rPr>
   </w:style>
+  <w:style w:type="character" w:styleId="ListLabel5">
+    <w:name w:val="ListLabel 5"/>
+    <w:rPr>
+      <w:rFonts w:cs="Symbol"/>
+    </w:rPr>
+  </w:style>
+  <w:style w:type="character" w:styleId="ListLabel6">
+    <w:name w:val="ListLabel 6"/>
+    <w:rPr>
+      <w:rFonts w:cs="OpenSymbol"/>
+    </w:rPr>
+  </w:style>
   <w:style w:type="paragraph" w:styleId="Heading">
     <w:name w:val="Heading"/>
     <w:basedOn w:val="Normal"/>
@@ -1810,5 +1845,11 @@
       <w:rFonts w:cs="Lucida Sans"/>
     </w:rPr>
   </w:style>
+  <w:style w:type="paragraph" w:styleId="PreformattedText">
+    <w:name w:val="Preformatted Text"/>
+    <w:basedOn w:val="Normal"/>
+    <w:pPr/>
+    <w:rPr/>
+  </w:style>
 </w:styles>
 </file>
</xml_diff>